<commit_message>
Completion of chapter 13 hw
</commit_message>
<xml_diff>
--- a/Chapter 13.docx
+++ b/Chapter 13.docx
@@ -1,6 +1,6 @@
 
 <file path=word/document.xml><?xml version="1.0" encoding="utf-8"?>
-<w:document xmlns:wpc="http://schemas.microsoft.com/office/word/2010/wordprocessingCanvas" xmlns:mo="http://schemas.microsoft.com/office/mac/office/2008/main" xmlns:mc="http://schemas.openxmlformats.org/markup-compatibility/2006" xmlns:mv="urn:schemas-microsoft-com:mac:vml" xmlns:o="urn:schemas-microsoft-com:office:office" xmlns:r="http://schemas.openxmlformats.org/officeDocument/2006/relationships" xmlns:m="http://schemas.openxmlformats.org/officeDocument/2006/math" xmlns:v="urn:schemas-microsoft-com:vml" xmlns:wp14="http://schemas.microsoft.com/office/word/2010/wordprocessingDrawing" xmlns:wp="http://schemas.openxmlformats.org/drawingml/2006/wordprocessingDrawing" xmlns:w10="urn:schemas-microsoft-com:office:word" xmlns:w="http://schemas.openxmlformats.org/wordprocessingml/2006/main" xmlns:w14="http://schemas.microsoft.com/office/word/2010/wordml" xmlns:wpg="http://schemas.microsoft.com/office/word/2010/wordprocessingGroup" xmlns:wpi="http://schemas.microsoft.com/office/word/2010/wordprocessingInk" xmlns:wne="http://schemas.microsoft.com/office/word/2006/wordml" xmlns:wps="http://schemas.microsoft.com/office/word/2010/wordprocessingShape" mc:Ignorable="w14 wp14">
+<w:document xmlns:ve="http://schemas.openxmlformats.org/markup-compatibility/2006" xmlns:o="urn:schemas-microsoft-com:office:office" xmlns:r="http://schemas.openxmlformats.org/officeDocument/2006/relationships" xmlns:m="http://schemas.openxmlformats.org/officeDocument/2006/math" xmlns:v="urn:schemas-microsoft-com:vml" xmlns:wp="http://schemas.openxmlformats.org/drawingml/2006/wordprocessingDrawing" xmlns:w10="urn:schemas-microsoft-com:office:word" xmlns:w="http://schemas.openxmlformats.org/wordprocessingml/2006/main" xmlns:wne="http://schemas.microsoft.com/office/word/2006/wordml">
   <w:body>
     <w:p>
       <w:r>
@@ -48,10 +48,10 @@
                     <pic:cNvPicPr/>
                   </pic:nvPicPr>
                   <pic:blipFill>
-                    <a:blip r:embed="rId5">
+                    <a:blip r:embed="rId4">
                       <a:extLst>
                         <a:ext uri="{28A0092B-C50C-407E-A947-70E740481C1C}">
-                          <a14:useLocalDpi xmlns:a14="http://schemas.microsoft.com/office/drawing/2010/main" val="0"/>
+                          <a14:useLocalDpi xmlns:a14="http://schemas.microsoft.com/office/drawing/2010/main" xmlns:wps="http://schemas.microsoft.com/office/word/2010/wordprocessingShape" xmlns:wpi="http://schemas.microsoft.com/office/word/2010/wordprocessingInk" xmlns:wpg="http://schemas.microsoft.com/office/word/2010/wordprocessingGroup" xmlns:w14="http://schemas.microsoft.com/office/word/2010/wordml" xmlns:w="http://schemas.openxmlformats.org/wordprocessingml/2006/main" xmlns:w10="urn:schemas-microsoft-com:office:word" xmlns:wp14="http://schemas.microsoft.com/office/word/2010/wordprocessingDrawing" xmlns:v="urn:schemas-microsoft-com:vml" xmlns:o="urn:schemas-microsoft-com:office:office" xmlns:mv="urn:schemas-microsoft-com:mac:vml" xmlns:mc="http://schemas.openxmlformats.org/markup-compatibility/2006" xmlns:mo="http://schemas.microsoft.com/office/mac/office/2008/main" xmlns:wpc="http://schemas.microsoft.com/office/word/2010/wordprocessingCanvas" xmlns="" val="0"/>
                         </a:ext>
                       </a:extLst>
                     </a:blip>
@@ -82,6 +82,78 @@
     </w:p>
     <w:p>
       <w:r>
+        <w:t xml:space="preserve">Year Dimension: </w:t>
+      </w:r>
+      <w:proofErr w:type="spellStart"/>
+      <w:r>
+        <w:t>Year_ID</w:t>
+      </w:r>
+      <w:proofErr w:type="spellEnd"/>
+    </w:p>
+    <w:p>
+      <w:r>
+        <w:t xml:space="preserve">Region Dimension: </w:t>
+      </w:r>
+      <w:proofErr w:type="spellStart"/>
+      <w:r>
+        <w:t>Region_ID</w:t>
+      </w:r>
+      <w:proofErr w:type="spellEnd"/>
+      <w:r>
+        <w:t xml:space="preserve">, </w:t>
+      </w:r>
+      <w:proofErr w:type="spellStart"/>
+      <w:r>
+        <w:t>Region_Name</w:t>
+      </w:r>
+      <w:proofErr w:type="spellEnd"/>
+    </w:p>
+    <w:p>
+      <w:r>
+        <w:t xml:space="preserve">Agent Dimension: </w:t>
+      </w:r>
+      <w:proofErr w:type="spellStart"/>
+      <w:r>
+        <w:t>Agent_ID</w:t>
+      </w:r>
+      <w:proofErr w:type="spellEnd"/>
+      <w:r>
+        <w:t xml:space="preserve">, </w:t>
+      </w:r>
+      <w:proofErr w:type="spellStart"/>
+      <w:r>
+        <w:t>Agent_Name</w:t>
+      </w:r>
+      <w:proofErr w:type="spellEnd"/>
+    </w:p>
+    <w:p>
+      <w:r>
+        <w:t xml:space="preserve">Product Dimension: </w:t>
+      </w:r>
+      <w:proofErr w:type="spellStart"/>
+      <w:r>
+        <w:t>Product_ID</w:t>
+      </w:r>
+      <w:proofErr w:type="spellEnd"/>
+      <w:r>
+        <w:t xml:space="preserve">, </w:t>
+      </w:r>
+      <w:proofErr w:type="spellStart"/>
+      <w:r>
+        <w:t>Product_Description</w:t>
+      </w:r>
+      <w:proofErr w:type="spellEnd"/>
+      <w:r>
+        <w:t xml:space="preserve">, </w:t>
+      </w:r>
+      <w:proofErr w:type="spellStart"/>
+      <w:r>
+        <w:t>Product_Price</w:t>
+      </w:r>
+      <w:proofErr w:type="spellEnd"/>
+    </w:p>
+    <w:p>
+      <w:r>
         <w:t>e.</w:t>
       </w:r>
     </w:p>
@@ -106,10 +178,10 @@
                     <pic:cNvPicPr/>
                   </pic:nvPicPr>
                   <pic:blipFill>
-                    <a:blip r:embed="rId6">
+                    <a:blip r:embed="rId5">
                       <a:extLst>
                         <a:ext uri="{28A0092B-C50C-407E-A947-70E740481C1C}">
-                          <a14:useLocalDpi xmlns:a14="http://schemas.microsoft.com/office/drawing/2010/main" val="0"/>
+                          <a14:useLocalDpi xmlns:a14="http://schemas.microsoft.com/office/drawing/2010/main" xmlns:wps="http://schemas.microsoft.com/office/word/2010/wordprocessingShape" xmlns:wpi="http://schemas.microsoft.com/office/word/2010/wordprocessingInk" xmlns:wpg="http://schemas.microsoft.com/office/word/2010/wordprocessingGroup" xmlns:w14="http://schemas.microsoft.com/office/word/2010/wordml" xmlns:w="http://schemas.openxmlformats.org/wordprocessingml/2006/main" xmlns:w10="urn:schemas-microsoft-com:office:word" xmlns:wp14="http://schemas.microsoft.com/office/word/2010/wordprocessingDrawing" xmlns:v="urn:schemas-microsoft-com:vml" xmlns:o="urn:schemas-microsoft-com:office:office" xmlns:mv="urn:schemas-microsoft-com:mac:vml" xmlns:mc="http://schemas.openxmlformats.org/markup-compatibility/2006" xmlns:mo="http://schemas.microsoft.com/office/mac/office/2008/main" xmlns:wpc="http://schemas.microsoft.com/office/word/2010/wordprocessingCanvas" xmlns="" val="0"/>
                         </a:ext>
                       </a:extLst>
                     </a:blip>
@@ -154,10 +226,10 @@
                     <pic:cNvPicPr/>
                   </pic:nvPicPr>
                   <pic:blipFill>
-                    <a:blip r:embed="rId7">
+                    <a:blip r:embed="rId6">
                       <a:extLst>
                         <a:ext uri="{28A0092B-C50C-407E-A947-70E740481C1C}">
-                          <a14:useLocalDpi xmlns:a14="http://schemas.microsoft.com/office/drawing/2010/main" val="0"/>
+                          <a14:useLocalDpi xmlns:a14="http://schemas.microsoft.com/office/drawing/2010/main" xmlns:wps="http://schemas.microsoft.com/office/word/2010/wordprocessingShape" xmlns:wpi="http://schemas.microsoft.com/office/word/2010/wordprocessingInk" xmlns:wpg="http://schemas.microsoft.com/office/word/2010/wordprocessingGroup" xmlns:w14="http://schemas.microsoft.com/office/word/2010/wordml" xmlns:w="http://schemas.openxmlformats.org/wordprocessingml/2006/main" xmlns:w10="urn:schemas-microsoft-com:office:word" xmlns:wp14="http://schemas.microsoft.com/office/word/2010/wordprocessingDrawing" xmlns:v="urn:schemas-microsoft-com:vml" xmlns:o="urn:schemas-microsoft-com:office:office" xmlns:mv="urn:schemas-microsoft-com:mac:vml" xmlns:mc="http://schemas.openxmlformats.org/markup-compatibility/2006" xmlns:mo="http://schemas.microsoft.com/office/mac/office/2008/main" xmlns:wpc="http://schemas.microsoft.com/office/word/2010/wordprocessingCanvas" xmlns="" val="0"/>
                         </a:ext>
                       </a:extLst>
                     </a:blip>
@@ -186,6 +258,7 @@
         <w:rPr>
           <w:noProof/>
         </w:rPr>
+        <w:lastRenderedPageBreak/>
         <w:drawing>
           <wp:inline distT="0" distB="0" distL="0" distR="0">
             <wp:extent cx="5346700" cy="2019300"/>
@@ -202,10 +275,10 @@
                     <pic:cNvPicPr/>
                   </pic:nvPicPr>
                   <pic:blipFill>
-                    <a:blip r:embed="rId8">
+                    <a:blip r:embed="rId7">
                       <a:extLst>
                         <a:ext uri="{28A0092B-C50C-407E-A947-70E740481C1C}">
-                          <a14:useLocalDpi xmlns:a14="http://schemas.microsoft.com/office/drawing/2010/main" val="0"/>
+                          <a14:useLocalDpi xmlns:a14="http://schemas.microsoft.com/office/drawing/2010/main" xmlns:wps="http://schemas.microsoft.com/office/word/2010/wordprocessingShape" xmlns:wpi="http://schemas.microsoft.com/office/word/2010/wordprocessingInk" xmlns:wpg="http://schemas.microsoft.com/office/word/2010/wordprocessingGroup" xmlns:w14="http://schemas.microsoft.com/office/word/2010/wordml" xmlns:w="http://schemas.openxmlformats.org/wordprocessingml/2006/main" xmlns:w10="urn:schemas-microsoft-com:office:word" xmlns:wp14="http://schemas.microsoft.com/office/word/2010/wordprocessingDrawing" xmlns:v="urn:schemas-microsoft-com:vml" xmlns:o="urn:schemas-microsoft-com:office:office" xmlns:mv="urn:schemas-microsoft-com:mac:vml" xmlns:mc="http://schemas.openxmlformats.org/markup-compatibility/2006" xmlns:mo="http://schemas.microsoft.com/office/mac/office/2008/main" xmlns:wpc="http://schemas.microsoft.com/office/word/2010/wordprocessingCanvas" xmlns="" val="0"/>
                         </a:ext>
                       </a:extLst>
                     </a:blip>
@@ -239,7 +312,6 @@
         <w:rPr>
           <w:noProof/>
         </w:rPr>
-        <w:lastRenderedPageBreak/>
         <w:drawing>
           <wp:inline distT="0" distB="0" distL="0" distR="0">
             <wp:extent cx="5249545" cy="3528695"/>
@@ -258,10 +330,10 @@
                     </pic:cNvPicPr>
                   </pic:nvPicPr>
                   <pic:blipFill>
-                    <a:blip r:embed="rId9">
+                    <a:blip r:embed="rId8">
                       <a:extLst>
                         <a:ext uri="{28A0092B-C50C-407E-A947-70E740481C1C}">
-                          <a14:useLocalDpi xmlns:a14="http://schemas.microsoft.com/office/drawing/2010/main" val="0"/>
+                          <a14:useLocalDpi xmlns:a14="http://schemas.microsoft.com/office/drawing/2010/main" xmlns:wps="http://schemas.microsoft.com/office/word/2010/wordprocessingShape" xmlns:wpi="http://schemas.microsoft.com/office/word/2010/wordprocessingInk" xmlns:wpg="http://schemas.microsoft.com/office/word/2010/wordprocessingGroup" xmlns:w14="http://schemas.microsoft.com/office/word/2010/wordml" xmlns:w="http://schemas.openxmlformats.org/wordprocessingml/2006/main" xmlns:w10="urn:schemas-microsoft-com:office:word" xmlns:wp14="http://schemas.microsoft.com/office/word/2010/wordprocessingDrawing" xmlns:v="urn:schemas-microsoft-com:vml" xmlns:o="urn:schemas-microsoft-com:office:office" xmlns:mv="urn:schemas-microsoft-com:mac:vml" xmlns:mc="http://schemas.openxmlformats.org/markup-compatibility/2006" xmlns:mo="http://schemas.microsoft.com/office/mac/office/2008/main" xmlns:wpc="http://schemas.microsoft.com/office/word/2010/wordprocessingCanvas" xmlns="" val="0"/>
                         </a:ext>
                       </a:extLst>
                     </a:blip>
@@ -298,7 +370,177 @@
     <w:p>
       <w:bookmarkStart w:id="0" w:name="_GoBack"/>
       <w:bookmarkEnd w:id="0"/>
-    </w:p>
+      <w:r>
+        <w:rPr>
+          <w:noProof/>
+        </w:rPr>
+        <w:drawing>
+          <wp:inline distT="0" distB="0" distL="0" distR="0">
+            <wp:extent cx="5376133" cy="3998976"/>
+            <wp:effectExtent l="19050" t="0" r="0" b="0"/>
+            <wp:docPr id="7" name="Picture 2"/>
+            <wp:cNvGraphicFramePr>
+              <a:graphicFrameLocks xmlns:a="http://schemas.openxmlformats.org/drawingml/2006/main" noChangeAspect="1"/>
+            </wp:cNvGraphicFramePr>
+            <a:graphic xmlns:a="http://schemas.openxmlformats.org/drawingml/2006/main">
+              <a:graphicData uri="http://schemas.openxmlformats.org/drawingml/2006/picture">
+                <pic:pic xmlns:pic="http://schemas.openxmlformats.org/drawingml/2006/picture">
+                  <pic:nvPicPr>
+                    <pic:cNvPr id="0" name="Picture 2"/>
+                    <pic:cNvPicPr>
+                      <a:picLocks noChangeAspect="1" noChangeArrowheads="1"/>
+                    </pic:cNvPicPr>
+                  </pic:nvPicPr>
+                  <pic:blipFill>
+                    <a:blip r:embed="rId9"/>
+                    <a:srcRect/>
+                    <a:stretch>
+                      <a:fillRect/>
+                    </a:stretch>
+                  </pic:blipFill>
+                  <pic:spPr bwMode="auto">
+                    <a:xfrm>
+                      <a:off x="0" y="0"/>
+                      <a:ext cx="5389486" cy="4008908"/>
+                    </a:xfrm>
+                    <a:prstGeom prst="rect">
+                      <a:avLst/>
+                    </a:prstGeom>
+                    <a:noFill/>
+                  </pic:spPr>
+                </pic:pic>
+              </a:graphicData>
+            </a:graphic>
+          </wp:inline>
+        </w:drawing>
+      </w:r>
+    </w:p>
+    <w:p/>
+    <w:p/>
+    <w:p/>
+    <w:p/>
+    <w:p/>
+    <w:p/>
+    <w:p/>
+    <w:p>
+      <w:r>
+        <w:t>3)</w:t>
+      </w:r>
+    </w:p>
+    <w:p>
+      <w:r>
+        <w:t>a.</w:t>
+      </w:r>
+    </w:p>
+    <w:p>
+      <w:r>
+        <w:rPr>
+          <w:noProof/>
+        </w:rPr>
+        <w:drawing>
+          <wp:inline distT="0" distB="0" distL="0" distR="0">
+            <wp:extent cx="4705365" cy="1570182"/>
+            <wp:effectExtent l="19050" t="0" r="0" b="0"/>
+            <wp:docPr id="8" name="Picture 3"/>
+            <wp:cNvGraphicFramePr>
+              <a:graphicFrameLocks xmlns:a="http://schemas.openxmlformats.org/drawingml/2006/main" noChangeAspect="1"/>
+            </wp:cNvGraphicFramePr>
+            <a:graphic xmlns:a="http://schemas.openxmlformats.org/drawingml/2006/main">
+              <a:graphicData uri="http://schemas.openxmlformats.org/drawingml/2006/picture">
+                <pic:pic xmlns:pic="http://schemas.openxmlformats.org/drawingml/2006/picture">
+                  <pic:nvPicPr>
+                    <pic:cNvPr id="0" name="Picture 3"/>
+                    <pic:cNvPicPr>
+                      <a:picLocks noChangeAspect="1" noChangeArrowheads="1"/>
+                    </pic:cNvPicPr>
+                  </pic:nvPicPr>
+                  <pic:blipFill>
+                    <a:blip r:embed="rId10"/>
+                    <a:srcRect/>
+                    <a:stretch>
+                      <a:fillRect/>
+                    </a:stretch>
+                  </pic:blipFill>
+                  <pic:spPr bwMode="auto">
+                    <a:xfrm>
+                      <a:off x="0" y="0"/>
+                      <a:ext cx="4714701" cy="1573297"/>
+                    </a:xfrm>
+                    <a:prstGeom prst="rect">
+                      <a:avLst/>
+                    </a:prstGeom>
+                    <a:noFill/>
+                  </pic:spPr>
+                </pic:pic>
+              </a:graphicData>
+            </a:graphic>
+          </wp:inline>
+        </w:drawing>
+      </w:r>
+    </w:p>
+    <w:p>
+      <w:r>
+        <w:t>b.</w:t>
+      </w:r>
+    </w:p>
+    <w:p>
+      <w:r>
+        <w:t>The dimensions are TIME, DEPARTMENT, VENDOR, and PRODUCT</w:t>
+      </w:r>
+    </w:p>
+    <w:p/>
+    <w:p>
+      <w:r>
+        <w:t>5)</w:t>
+      </w:r>
+    </w:p>
+    <w:p>
+      <w:r>
+        <w:t>SELECT CUS_CODE, P_CODE, SUM(SALE_UNITS*SALE_PRICE) AS TOTSALES</w:t>
+      </w:r>
+    </w:p>
+    <w:p>
+      <w:r>
+        <w:t>FROM DWDAYSALESFACT NATURAL JOIN DWPRODUCT NATURAL JOIN DWCUSTOMER</w:t>
+      </w:r>
+    </w:p>
+    <w:p>
+      <w:r>
+        <w:t>GROUP BY ROLLUP (CUS_CODE, P_CODE)</w:t>
+      </w:r>
+    </w:p>
+    <w:p>
+      <w:r>
+        <w:t>ORDER BY CUS_CODE, P_CODE;</w:t>
+      </w:r>
+    </w:p>
+    <w:p/>
+    <w:p>
+      <w:r>
+        <w:t>6)</w:t>
+      </w:r>
+    </w:p>
+    <w:p>
+      <w:r>
+        <w:t>SELECT CUS_CODE, TM_MONTH, P_CODE, SUM(SALE_UNITS*SALE_PRICE) AS TOTSALES</w:t>
+      </w:r>
+    </w:p>
+    <w:p>
+      <w:r>
+        <w:t>FROM DWDAYSALESFACT NATURAL JOIN DWTIME NATURAL JOIN DWPRODUCT NATURAL JOIN DWCUSTOMER</w:t>
+      </w:r>
+    </w:p>
+    <w:p>
+      <w:r>
+        <w:t>GROUP BY ROLLUP (CUS_CODE, TM_MONTH, P_CODE)</w:t>
+      </w:r>
+    </w:p>
+    <w:p>
+      <w:r>
+        <w:t>ORDER BY CUS_CODE, TM_MONTH, P_CODE;</w:t>
+      </w:r>
+    </w:p>
+    <w:p/>
     <w:sectPr>
       <w:pgSz w:w="12240" w:h="20160"/>
       <w:pgMar w:top="1440" w:right="1800" w:bottom="1440" w:left="1800" w:header="720" w:footer="720" w:gutter="0"/>
@@ -310,7 +552,7 @@
 </file>
 
 <file path=word/styles.xml><?xml version="1.0" encoding="utf-8"?>
-<w:styles xmlns:mc="http://schemas.openxmlformats.org/markup-compatibility/2006" xmlns:r="http://schemas.openxmlformats.org/officeDocument/2006/relationships" xmlns:w="http://schemas.openxmlformats.org/wordprocessingml/2006/main" xmlns:w14="http://schemas.microsoft.com/office/word/2010/wordml" mc:Ignorable="w14">
+<w:styles xmlns:r="http://schemas.openxmlformats.org/officeDocument/2006/relationships" xmlns:w="http://schemas.openxmlformats.org/wordprocessingml/2006/main">
   <w:docDefaults>
     <w:rPrDefault>
       <w:rPr>
@@ -322,7 +564,7 @@
     </w:rPrDefault>
     <w:pPrDefault/>
   </w:docDefaults>
-  <w:latentStyles w:defLockedState="0" w:defUIPriority="99" w:defSemiHidden="1" w:defUnhideWhenUsed="1" w:defQFormat="0" w:count="276">
+  <w:latentStyles w:defLockedState="0" w:defUIPriority="99" w:defSemiHidden="1" w:defUnhideWhenUsed="1" w:defQFormat="0" w:count="267">
     <w:lsdException w:name="Normal" w:semiHidden="0" w:uiPriority="0" w:unhideWhenUsed="0" w:qFormat="1"/>
     <w:lsdException w:name="heading 1" w:semiHidden="0" w:uiPriority="9" w:unhideWhenUsed="0" w:qFormat="1"/>
     <w:lsdException w:name="heading 2" w:uiPriority="9" w:qFormat="1"/>
@@ -464,6 +706,7 @@
   <w:style w:type="paragraph" w:default="1" w:styleId="Normal">
     <w:name w:val="Normal"/>
     <w:qFormat/>
+    <w:rsid w:val="00666CA2"/>
   </w:style>
   <w:style w:type="character" w:default="1" w:styleId="DefaultParagraphFont">
     <w:name w:val="Default Paragraph Font"/>
@@ -476,6 +719,7 @@
     <w:uiPriority w:val="99"/>
     <w:semiHidden/>
     <w:unhideWhenUsed/>
+    <w:qFormat/>
     <w:tblPr>
       <w:tblInd w:w="0" w:type="dxa"/>
       <w:tblCellMar>

</xml_diff>